<commit_message>
First commit - add project and reports
</commit_message>
<xml_diff>
--- a/BaoCaoThucTapChuyenNganh.docx
+++ b/BaoCaoThucTapChuyenNganh.docx
@@ -14,7 +14,6 @@
           <w:szCs w:val="32"/>
         </w:rPr>
       </w:pPr>
-      <w:bookmarkStart w:id="0" w:name="_GoBack"/>
       <w:r>
         <w:rPr>
           <w:rFonts w:ascii="Times New Roman" w:hAnsi="Times New Roman" w:eastAsia="Times New Roman" w:cs="Times New Roman"/>
@@ -154,6 +153,8 @@
           <w:szCs w:val="30"/>
         </w:rPr>
       </w:pPr>
+      <w:bookmarkStart w:id="0" w:name="_GoBack"/>
+      <w:bookmarkEnd w:id="0"/>
     </w:p>
     <w:p>
       <w:pPr>
@@ -624,6 +625,1425 @@
         </w:rPr>
         <w:t>Thành phố Hồ Chí Minh, Ngày  Tháng  Năm 2025</w:t>
       </w:r>
+    </w:p>
+    <w:p>
+      <w:pPr>
+        <w:spacing w:after="400"/>
+        <w:jc w:val="center"/>
+        <w:rPr>
+          <w:rFonts w:ascii="Times New Roman" w:hAnsi="Times New Roman" w:cs="Times New Roman"/>
+          <w:b/>
+          <w:bCs/>
+          <w:sz w:val="36"/>
+          <w:szCs w:val="36"/>
+        </w:rPr>
+      </w:pPr>
+      <w:r>
+        <w:rPr>
+          <w:rFonts w:ascii="Times New Roman" w:hAnsi="Times New Roman" w:cs="Times New Roman"/>
+          <w:b/>
+          <w:bCs/>
+          <w:sz w:val="36"/>
+          <w:szCs w:val="36"/>
+        </w:rPr>
+        <w:t>MỤC LỤC</w:t>
+      </w:r>
+    </w:p>
+    <w:p>
+      <w:pPr>
+        <w:pStyle w:val="9"/>
+        <w:tabs>
+          <w:tab w:val="right" w:leader="dot" w:pos="9395"/>
+        </w:tabs>
+        <w:rPr>
+          <w:rFonts w:eastAsiaTheme="minorEastAsia"/>
+        </w:rPr>
+      </w:pPr>
+      <w:r>
+        <w:rPr>
+          <w:rFonts w:ascii="Times New Roman" w:hAnsi="Times New Roman" w:cs="Times New Roman"/>
+          <w:b/>
+          <w:bCs/>
+          <w:sz w:val="36"/>
+          <w:szCs w:val="36"/>
+        </w:rPr>
+        <w:fldChar w:fldCharType="begin"/>
+      </w:r>
+      <w:r>
+        <w:rPr>
+          <w:rFonts w:ascii="Times New Roman" w:hAnsi="Times New Roman" w:cs="Times New Roman"/>
+          <w:b/>
+          <w:bCs/>
+          <w:sz w:val="36"/>
+          <w:szCs w:val="36"/>
+        </w:rPr>
+        <w:instrText xml:space="preserve"> TOC \o "1-3" \h \z \u </w:instrText>
+      </w:r>
+      <w:r>
+        <w:rPr>
+          <w:rFonts w:ascii="Times New Roman" w:hAnsi="Times New Roman" w:cs="Times New Roman"/>
+          <w:b/>
+          <w:bCs/>
+          <w:sz w:val="36"/>
+          <w:szCs w:val="36"/>
+        </w:rPr>
+        <w:fldChar w:fldCharType="separate"/>
+      </w:r>
+      <w:r>
+        <w:rPr>
+          <w:rFonts w:ascii="Times New Roman" w:hAnsi="Times New Roman" w:cs="Times New Roman"/>
+          <w:b/>
+          <w:bCs/>
+          <w:sz w:val="36"/>
+          <w:szCs w:val="36"/>
+        </w:rPr>
+        <w:fldChar w:fldCharType="begin"/>
+      </w:r>
+      <w:r>
+        <w:rPr>
+          <w:rFonts w:ascii="Times New Roman" w:hAnsi="Times New Roman" w:cs="Times New Roman"/>
+          <w:b/>
+          <w:bCs/>
+          <w:sz w:val="36"/>
+          <w:szCs w:val="36"/>
+        </w:rPr>
+        <w:instrText xml:space="preserve"> TOC \o "1-3" \h \z \u </w:instrText>
+      </w:r>
+      <w:r>
+        <w:rPr>
+          <w:rFonts w:ascii="Times New Roman" w:hAnsi="Times New Roman" w:cs="Times New Roman"/>
+          <w:b/>
+          <w:bCs/>
+          <w:sz w:val="36"/>
+          <w:szCs w:val="36"/>
+        </w:rPr>
+        <w:fldChar w:fldCharType="separate"/>
+      </w:r>
+      <w:r>
+        <w:fldChar w:fldCharType="begin"/>
+      </w:r>
+      <w:r>
+        <w:instrText xml:space="preserve"> HYPERLINK \l "_Toc214216121" </w:instrText>
+      </w:r>
+      <w:r>
+        <w:fldChar w:fldCharType="separate"/>
+      </w:r>
+      <w:r>
+        <w:rPr>
+          <w:rStyle w:val="6"/>
+          <w:rFonts w:ascii="Times New Roman" w:hAnsi="Times New Roman" w:cs="Times New Roman"/>
+        </w:rPr>
+        <w:t xml:space="preserve">CHƯƠNG 1. </w:t>
+      </w:r>
+      <w:r>
+        <w:rPr>
+          <w:rStyle w:val="6"/>
+          <w:rFonts w:ascii="Times New Roman" w:hAnsi="Times New Roman" w:cs="Times New Roman"/>
+          <w:b/>
+          <w:bCs/>
+        </w:rPr>
+        <w:t>GIỚI THIỆU</w:t>
+      </w:r>
+      <w:r>
+        <w:tab/>
+      </w:r>
+      <w:r>
+        <w:fldChar w:fldCharType="begin"/>
+      </w:r>
+      <w:r>
+        <w:instrText xml:space="preserve"> PAGEREF _Toc214216121 \h </w:instrText>
+      </w:r>
+      <w:r>
+        <w:fldChar w:fldCharType="separate"/>
+      </w:r>
+      <w:r>
+        <w:t>1</w:t>
+      </w:r>
+      <w:r>
+        <w:fldChar w:fldCharType="end"/>
+      </w:r>
+      <w:r>
+        <w:fldChar w:fldCharType="end"/>
+      </w:r>
+    </w:p>
+    <w:p>
+      <w:pPr>
+        <w:pStyle w:val="10"/>
+        <w:tabs>
+          <w:tab w:val="right" w:leader="dot" w:pos="9395"/>
+        </w:tabs>
+        <w:rPr>
+          <w:rFonts w:eastAsiaTheme="minorEastAsia"/>
+        </w:rPr>
+      </w:pPr>
+      <w:r>
+        <w:fldChar w:fldCharType="begin"/>
+      </w:r>
+      <w:r>
+        <w:instrText xml:space="preserve"> HYPERLINK \l "_Toc214216122" </w:instrText>
+      </w:r>
+      <w:r>
+        <w:fldChar w:fldCharType="separate"/>
+      </w:r>
+      <w:r>
+        <w:rPr>
+          <w:rStyle w:val="6"/>
+          <w:rFonts w:ascii="Times New Roman" w:hAnsi="Times New Roman" w:cs="Times New Roman"/>
+          <w:b/>
+          <w:bCs/>
+        </w:rPr>
+        <w:t xml:space="preserve">1.1 </w:t>
+      </w:r>
+      <w:r>
+        <w:rPr>
+          <w:rStyle w:val="6"/>
+          <w:rFonts w:hint="default" w:ascii="Times New Roman" w:hAnsi="Times New Roman" w:cs="Times New Roman"/>
+          <w:b/>
+          <w:bCs/>
+          <w:lang w:val="en-US"/>
+        </w:rPr>
+        <w:t>MỤC TIÊU HỆ THỐNG</w:t>
+      </w:r>
+      <w:r>
+        <w:tab/>
+      </w:r>
+      <w:r>
+        <w:fldChar w:fldCharType="begin"/>
+      </w:r>
+      <w:r>
+        <w:instrText xml:space="preserve"> PAGEREF _Toc214216122 \h </w:instrText>
+      </w:r>
+      <w:r>
+        <w:fldChar w:fldCharType="separate"/>
+      </w:r>
+      <w:r>
+        <w:t>1</w:t>
+      </w:r>
+      <w:r>
+        <w:fldChar w:fldCharType="end"/>
+      </w:r>
+      <w:r>
+        <w:fldChar w:fldCharType="end"/>
+      </w:r>
+    </w:p>
+    <w:p>
+      <w:pPr>
+        <w:pStyle w:val="10"/>
+        <w:tabs>
+          <w:tab w:val="right" w:leader="dot" w:pos="9395"/>
+        </w:tabs>
+      </w:pPr>
+      <w:r>
+        <w:fldChar w:fldCharType="begin"/>
+      </w:r>
+      <w:r>
+        <w:instrText xml:space="preserve"> HYPERLINK \l "_Toc214216125" </w:instrText>
+      </w:r>
+      <w:r>
+        <w:fldChar w:fldCharType="separate"/>
+      </w:r>
+      <w:r>
+        <w:rPr>
+          <w:rStyle w:val="6"/>
+          <w:rFonts w:ascii="Times New Roman" w:hAnsi="Times New Roman" w:cs="Times New Roman"/>
+          <w:b/>
+          <w:bCs/>
+        </w:rPr>
+        <w:t xml:space="preserve">1.2 </w:t>
+      </w:r>
+      <w:r>
+        <w:rPr>
+          <w:rStyle w:val="6"/>
+          <w:rFonts w:hint="default" w:ascii="Times New Roman" w:hAnsi="Times New Roman" w:cs="Times New Roman"/>
+          <w:b/>
+          <w:bCs/>
+          <w:lang w:val="en-US"/>
+        </w:rPr>
+        <w:t>YÊU CẦU NGƯỜI DÙNG</w:t>
+      </w:r>
+      <w:r>
+        <w:tab/>
+      </w:r>
+      <w:r>
+        <w:fldChar w:fldCharType="begin"/>
+      </w:r>
+      <w:r>
+        <w:instrText xml:space="preserve"> PAGEREF _Toc214216125 \h </w:instrText>
+      </w:r>
+      <w:r>
+        <w:fldChar w:fldCharType="separate"/>
+      </w:r>
+      <w:r>
+        <w:t>1</w:t>
+      </w:r>
+      <w:r>
+        <w:fldChar w:fldCharType="end"/>
+      </w:r>
+      <w:r>
+        <w:fldChar w:fldCharType="end"/>
+      </w:r>
+    </w:p>
+    <w:p>
+      <w:pPr>
+        <w:pStyle w:val="11"/>
+        <w:tabs>
+          <w:tab w:val="right" w:leader="dot" w:pos="9395"/>
+        </w:tabs>
+        <w:rPr>
+          <w:rFonts w:eastAsiaTheme="minorEastAsia"/>
+        </w:rPr>
+      </w:pPr>
+      <w:r>
+        <w:fldChar w:fldCharType="begin"/>
+      </w:r>
+      <w:r>
+        <w:instrText xml:space="preserve"> HYPERLINK \l "_Toc214216123" </w:instrText>
+      </w:r>
+      <w:r>
+        <w:fldChar w:fldCharType="separate"/>
+      </w:r>
+      <w:r>
+        <w:rPr>
+          <w:rStyle w:val="6"/>
+          <w:rFonts w:ascii="Times New Roman" w:hAnsi="Times New Roman" w:cs="Times New Roman"/>
+          <w:b/>
+          <w:bCs/>
+        </w:rPr>
+        <w:t>1.</w:t>
+      </w:r>
+      <w:r>
+        <w:rPr>
+          <w:rStyle w:val="6"/>
+          <w:rFonts w:hint="default" w:ascii="Times New Roman" w:hAnsi="Times New Roman" w:cs="Times New Roman"/>
+          <w:b/>
+          <w:bCs/>
+          <w:lang w:val="en-US"/>
+        </w:rPr>
+        <w:t>2.1 Người dùng chính</w:t>
+      </w:r>
+      <w:r>
+        <w:tab/>
+      </w:r>
+      <w:r>
+        <w:fldChar w:fldCharType="begin"/>
+      </w:r>
+      <w:r>
+        <w:instrText xml:space="preserve"> PAGEREF _Toc214216123 \h </w:instrText>
+      </w:r>
+      <w:r>
+        <w:fldChar w:fldCharType="separate"/>
+      </w:r>
+      <w:r>
+        <w:t>1</w:t>
+      </w:r>
+      <w:r>
+        <w:fldChar w:fldCharType="end"/>
+      </w:r>
+      <w:r>
+        <w:fldChar w:fldCharType="end"/>
+      </w:r>
+    </w:p>
+    <w:p>
+      <w:pPr>
+        <w:pStyle w:val="11"/>
+        <w:tabs>
+          <w:tab w:val="right" w:leader="dot" w:pos="9395"/>
+        </w:tabs>
+        <w:rPr>
+          <w:rFonts w:eastAsiaTheme="minorEastAsia"/>
+        </w:rPr>
+      </w:pPr>
+      <w:r>
+        <w:fldChar w:fldCharType="begin"/>
+      </w:r>
+      <w:r>
+        <w:instrText xml:space="preserve"> HYPERLINK \l "_Toc214216124" </w:instrText>
+      </w:r>
+      <w:r>
+        <w:fldChar w:fldCharType="separate"/>
+      </w:r>
+      <w:r>
+        <w:rPr>
+          <w:rStyle w:val="6"/>
+          <w:rFonts w:ascii="Times New Roman" w:hAnsi="Times New Roman" w:cs="Times New Roman"/>
+          <w:b/>
+          <w:bCs/>
+        </w:rPr>
+        <w:t>1.</w:t>
+      </w:r>
+      <w:r>
+        <w:rPr>
+          <w:rStyle w:val="6"/>
+          <w:rFonts w:hint="default" w:ascii="Times New Roman" w:hAnsi="Times New Roman" w:cs="Times New Roman"/>
+          <w:b/>
+          <w:bCs/>
+          <w:lang w:val="en-US"/>
+        </w:rPr>
+        <w:t>2.2 Mô tả yêu cầu người dùng</w:t>
+      </w:r>
+      <w:r>
+        <w:tab/>
+      </w:r>
+      <w:r>
+        <w:fldChar w:fldCharType="begin"/>
+      </w:r>
+      <w:r>
+        <w:instrText xml:space="preserve"> PAGEREF _Toc214216124 \h </w:instrText>
+      </w:r>
+      <w:r>
+        <w:fldChar w:fldCharType="separate"/>
+      </w:r>
+      <w:r>
+        <w:t>1</w:t>
+      </w:r>
+      <w:r>
+        <w:fldChar w:fldCharType="end"/>
+      </w:r>
+      <w:r>
+        <w:fldChar w:fldCharType="end"/>
+      </w:r>
+    </w:p>
+    <w:p>
+      <w:pPr>
+        <w:pStyle w:val="10"/>
+        <w:tabs>
+          <w:tab w:val="right" w:leader="dot" w:pos="9395"/>
+        </w:tabs>
+      </w:pPr>
+      <w:r>
+        <w:fldChar w:fldCharType="begin"/>
+      </w:r>
+      <w:r>
+        <w:instrText xml:space="preserve"> HYPERLINK \l "_Toc214216126" </w:instrText>
+      </w:r>
+      <w:r>
+        <w:fldChar w:fldCharType="separate"/>
+      </w:r>
+      <w:r>
+        <w:rPr>
+          <w:rStyle w:val="6"/>
+          <w:rFonts w:ascii="Times New Roman" w:hAnsi="Times New Roman" w:cs="Times New Roman"/>
+          <w:b/>
+          <w:bCs/>
+        </w:rPr>
+        <w:t>1.3</w:t>
+      </w:r>
+      <w:r>
+        <w:rPr>
+          <w:rStyle w:val="6"/>
+          <w:rFonts w:hint="default" w:ascii="Times New Roman" w:hAnsi="Times New Roman" w:cs="Times New Roman"/>
+          <w:b/>
+          <w:bCs/>
+          <w:lang w:val="en-US"/>
+        </w:rPr>
+        <w:t xml:space="preserve"> YÊU CẦU HỆ THỐNG</w:t>
+      </w:r>
+      <w:r>
+        <w:tab/>
+      </w:r>
+      <w:r>
+        <w:fldChar w:fldCharType="begin"/>
+      </w:r>
+      <w:r>
+        <w:instrText xml:space="preserve"> PAGEREF _Toc214216126 \h </w:instrText>
+      </w:r>
+      <w:r>
+        <w:fldChar w:fldCharType="separate"/>
+      </w:r>
+      <w:r>
+        <w:t>2</w:t>
+      </w:r>
+      <w:r>
+        <w:fldChar w:fldCharType="end"/>
+      </w:r>
+      <w:r>
+        <w:fldChar w:fldCharType="end"/>
+      </w:r>
+    </w:p>
+    <w:p>
+      <w:pPr>
+        <w:pStyle w:val="11"/>
+        <w:tabs>
+          <w:tab w:val="right" w:leader="dot" w:pos="9395"/>
+        </w:tabs>
+      </w:pPr>
+      <w:r>
+        <w:fldChar w:fldCharType="begin"/>
+      </w:r>
+      <w:r>
+        <w:instrText xml:space="preserve"> HYPERLINK \l "_Toc214216123" </w:instrText>
+      </w:r>
+      <w:r>
+        <w:fldChar w:fldCharType="separate"/>
+      </w:r>
+      <w:r>
+        <w:rPr>
+          <w:rStyle w:val="6"/>
+          <w:rFonts w:ascii="Times New Roman" w:hAnsi="Times New Roman" w:cs="Times New Roman"/>
+          <w:b/>
+          <w:bCs/>
+        </w:rPr>
+        <w:t>1.</w:t>
+      </w:r>
+      <w:r>
+        <w:rPr>
+          <w:rStyle w:val="6"/>
+          <w:rFonts w:hint="default" w:ascii="Times New Roman" w:hAnsi="Times New Roman" w:cs="Times New Roman"/>
+          <w:b/>
+          <w:bCs/>
+          <w:lang w:val="en-US"/>
+        </w:rPr>
+        <w:t>3.1 Yêu cầu chức năng</w:t>
+      </w:r>
+      <w:r>
+        <w:tab/>
+      </w:r>
+      <w:r>
+        <w:fldChar w:fldCharType="begin"/>
+      </w:r>
+      <w:r>
+        <w:instrText xml:space="preserve"> PAGEREF _Toc214216123 \h </w:instrText>
+      </w:r>
+      <w:r>
+        <w:fldChar w:fldCharType="separate"/>
+      </w:r>
+      <w:r>
+        <w:t>1</w:t>
+      </w:r>
+      <w:r>
+        <w:fldChar w:fldCharType="end"/>
+      </w:r>
+      <w:r>
+        <w:fldChar w:fldCharType="end"/>
+      </w:r>
+    </w:p>
+    <w:p>
+      <w:pPr>
+        <w:pStyle w:val="11"/>
+        <w:tabs>
+          <w:tab w:val="right" w:leader="dot" w:pos="9395"/>
+        </w:tabs>
+        <w:rPr>
+          <w:rFonts w:eastAsiaTheme="minorEastAsia"/>
+        </w:rPr>
+      </w:pPr>
+      <w:r>
+        <w:fldChar w:fldCharType="begin"/>
+      </w:r>
+      <w:r>
+        <w:instrText xml:space="preserve"> HYPERLINK \l "_Toc214216123" </w:instrText>
+      </w:r>
+      <w:r>
+        <w:fldChar w:fldCharType="separate"/>
+      </w:r>
+      <w:r>
+        <w:rPr>
+          <w:rStyle w:val="6"/>
+          <w:rFonts w:ascii="Times New Roman" w:hAnsi="Times New Roman" w:cs="Times New Roman"/>
+          <w:b/>
+          <w:bCs/>
+        </w:rPr>
+        <w:t>1.</w:t>
+      </w:r>
+      <w:r>
+        <w:rPr>
+          <w:rStyle w:val="6"/>
+          <w:rFonts w:hint="default" w:ascii="Times New Roman" w:hAnsi="Times New Roman" w:cs="Times New Roman"/>
+          <w:b/>
+          <w:bCs/>
+          <w:lang w:val="en-US"/>
+        </w:rPr>
+        <w:t>3.2 Yêu cầu phi chắc năng</w:t>
+      </w:r>
+      <w:r>
+        <w:tab/>
+      </w:r>
+      <w:r>
+        <w:fldChar w:fldCharType="begin"/>
+      </w:r>
+      <w:r>
+        <w:instrText xml:space="preserve"> PAGEREF _Toc214216123 \h </w:instrText>
+      </w:r>
+      <w:r>
+        <w:fldChar w:fldCharType="separate"/>
+      </w:r>
+      <w:r>
+        <w:t>1</w:t>
+      </w:r>
+      <w:r>
+        <w:fldChar w:fldCharType="end"/>
+      </w:r>
+      <w:r>
+        <w:fldChar w:fldCharType="end"/>
+      </w:r>
+    </w:p>
+    <w:p>
+      <w:pPr>
+        <w:pStyle w:val="10"/>
+        <w:tabs>
+          <w:tab w:val="right" w:leader="dot" w:pos="9395"/>
+        </w:tabs>
+      </w:pPr>
+      <w:r>
+        <w:fldChar w:fldCharType="begin"/>
+      </w:r>
+      <w:r>
+        <w:instrText xml:space="preserve"> HYPERLINK \l "_Toc214216127" </w:instrText>
+      </w:r>
+      <w:r>
+        <w:fldChar w:fldCharType="separate"/>
+      </w:r>
+      <w:r>
+        <w:rPr>
+          <w:rStyle w:val="6"/>
+          <w:rFonts w:ascii="Times New Roman" w:hAnsi="Times New Roman" w:cs="Times New Roman"/>
+          <w:b/>
+          <w:bCs/>
+        </w:rPr>
+        <w:t xml:space="preserve">1.4 </w:t>
+      </w:r>
+      <w:r>
+        <w:rPr>
+          <w:rStyle w:val="6"/>
+          <w:rFonts w:hint="default" w:ascii="Times New Roman" w:hAnsi="Times New Roman" w:cs="Times New Roman"/>
+          <w:b/>
+          <w:bCs/>
+          <w:lang w:val="en-US"/>
+        </w:rPr>
+        <w:t>RÀNG BUỘC VÀ PHẠM VI</w:t>
+      </w:r>
+      <w:r>
+        <w:tab/>
+      </w:r>
+      <w:r>
+        <w:fldChar w:fldCharType="begin"/>
+      </w:r>
+      <w:r>
+        <w:instrText xml:space="preserve"> PAGEREF _Toc214216127 \h </w:instrText>
+      </w:r>
+      <w:r>
+        <w:fldChar w:fldCharType="separate"/>
+      </w:r>
+      <w:r>
+        <w:t>2</w:t>
+      </w:r>
+      <w:r>
+        <w:fldChar w:fldCharType="end"/>
+      </w:r>
+      <w:r>
+        <w:fldChar w:fldCharType="end"/>
+      </w:r>
+    </w:p>
+    <w:p>
+      <w:pPr>
+        <w:pStyle w:val="11"/>
+        <w:tabs>
+          <w:tab w:val="right" w:leader="dot" w:pos="9395"/>
+        </w:tabs>
+      </w:pPr>
+      <w:r>
+        <w:fldChar w:fldCharType="begin"/>
+      </w:r>
+      <w:r>
+        <w:instrText xml:space="preserve"> HYPERLINK \l "_Toc214216123" </w:instrText>
+      </w:r>
+      <w:r>
+        <w:fldChar w:fldCharType="separate"/>
+      </w:r>
+      <w:r>
+        <w:rPr>
+          <w:rStyle w:val="6"/>
+          <w:rFonts w:ascii="Times New Roman" w:hAnsi="Times New Roman" w:cs="Times New Roman"/>
+          <w:b/>
+          <w:bCs/>
+        </w:rPr>
+        <w:t>1.</w:t>
+      </w:r>
+      <w:r>
+        <w:rPr>
+          <w:rStyle w:val="6"/>
+          <w:rFonts w:hint="default" w:ascii="Times New Roman" w:hAnsi="Times New Roman" w:cs="Times New Roman"/>
+          <w:b/>
+          <w:bCs/>
+          <w:lang w:val="en-US"/>
+        </w:rPr>
+        <w:t>4.1 Phạm vi hệ thống</w:t>
+      </w:r>
+      <w:r>
+        <w:tab/>
+      </w:r>
+      <w:r>
+        <w:fldChar w:fldCharType="begin"/>
+      </w:r>
+      <w:r>
+        <w:instrText xml:space="preserve"> PAGEREF _Toc214216123 \h </w:instrText>
+      </w:r>
+      <w:r>
+        <w:fldChar w:fldCharType="separate"/>
+      </w:r>
+      <w:r>
+        <w:t>1</w:t>
+      </w:r>
+      <w:r>
+        <w:fldChar w:fldCharType="end"/>
+      </w:r>
+      <w:r>
+        <w:fldChar w:fldCharType="end"/>
+      </w:r>
+    </w:p>
+    <w:p>
+      <w:pPr>
+        <w:pStyle w:val="11"/>
+        <w:tabs>
+          <w:tab w:val="right" w:leader="dot" w:pos="9395"/>
+        </w:tabs>
+        <w:rPr>
+          <w:rFonts w:eastAsiaTheme="minorEastAsia"/>
+        </w:rPr>
+      </w:pPr>
+      <w:r>
+        <w:fldChar w:fldCharType="begin"/>
+      </w:r>
+      <w:r>
+        <w:instrText xml:space="preserve"> HYPERLINK \l "_Toc214216123" </w:instrText>
+      </w:r>
+      <w:r>
+        <w:fldChar w:fldCharType="separate"/>
+      </w:r>
+      <w:r>
+        <w:rPr>
+          <w:rStyle w:val="6"/>
+          <w:rFonts w:ascii="Times New Roman" w:hAnsi="Times New Roman" w:cs="Times New Roman"/>
+          <w:b/>
+          <w:bCs/>
+        </w:rPr>
+        <w:t>1.</w:t>
+      </w:r>
+      <w:r>
+        <w:rPr>
+          <w:rStyle w:val="6"/>
+          <w:rFonts w:hint="default" w:ascii="Times New Roman" w:hAnsi="Times New Roman" w:cs="Times New Roman"/>
+          <w:b/>
+          <w:bCs/>
+          <w:lang w:val="en-US"/>
+        </w:rPr>
+        <w:t>4.2 Ràng buộc hệ thống</w:t>
+      </w:r>
+      <w:r>
+        <w:tab/>
+      </w:r>
+      <w:r>
+        <w:fldChar w:fldCharType="begin"/>
+      </w:r>
+      <w:r>
+        <w:instrText xml:space="preserve"> PAGEREF _Toc214216123 \h </w:instrText>
+      </w:r>
+      <w:r>
+        <w:fldChar w:fldCharType="separate"/>
+      </w:r>
+      <w:r>
+        <w:t>1</w:t>
+      </w:r>
+      <w:r>
+        <w:fldChar w:fldCharType="end"/>
+      </w:r>
+      <w:r>
+        <w:fldChar w:fldCharType="end"/>
+      </w:r>
+    </w:p>
+    <w:p>
+      <w:pPr>
+        <w:pStyle w:val="9"/>
+        <w:tabs>
+          <w:tab w:val="right" w:leader="dot" w:pos="9395"/>
+        </w:tabs>
+        <w:rPr>
+          <w:rFonts w:eastAsiaTheme="minorEastAsia"/>
+        </w:rPr>
+      </w:pPr>
+      <w:r>
+        <w:fldChar w:fldCharType="begin"/>
+      </w:r>
+      <w:r>
+        <w:instrText xml:space="preserve"> HYPERLINK \l "_Toc214216128" </w:instrText>
+      </w:r>
+      <w:r>
+        <w:fldChar w:fldCharType="separate"/>
+      </w:r>
+      <w:r>
+        <w:rPr>
+          <w:rStyle w:val="6"/>
+          <w:rFonts w:ascii="Times New Roman" w:hAnsi="Times New Roman" w:cs="Times New Roman"/>
+        </w:rPr>
+        <w:t>CHƯƠNG 2.</w:t>
+      </w:r>
+      <w:r>
+        <w:rPr>
+          <w:rStyle w:val="6"/>
+          <w:rFonts w:hint="default" w:ascii="Times New Roman" w:hAnsi="Times New Roman" w:cs="Times New Roman"/>
+          <w:lang w:val="en-US"/>
+        </w:rPr>
+        <w:t xml:space="preserve"> </w:t>
+      </w:r>
+      <w:r>
+        <w:rPr>
+          <w:rStyle w:val="6"/>
+          <w:rFonts w:hint="default" w:ascii="Times New Roman" w:hAnsi="Times New Roman" w:cs="Times New Roman"/>
+          <w:b/>
+          <w:bCs/>
+          <w:lang w:val="en-US"/>
+        </w:rPr>
+        <w:t>CÁC SƠ ĐỒ UML</w:t>
+      </w:r>
+      <w:r>
+        <w:tab/>
+      </w:r>
+      <w:r>
+        <w:fldChar w:fldCharType="begin"/>
+      </w:r>
+      <w:r>
+        <w:instrText xml:space="preserve"> PAGEREF _Toc214216128 \h </w:instrText>
+      </w:r>
+      <w:r>
+        <w:fldChar w:fldCharType="separate"/>
+      </w:r>
+      <w:r>
+        <w:t>4</w:t>
+      </w:r>
+      <w:r>
+        <w:fldChar w:fldCharType="end"/>
+      </w:r>
+      <w:r>
+        <w:fldChar w:fldCharType="end"/>
+      </w:r>
+    </w:p>
+    <w:p>
+      <w:pPr>
+        <w:pStyle w:val="10"/>
+        <w:tabs>
+          <w:tab w:val="right" w:leader="dot" w:pos="9395"/>
+        </w:tabs>
+      </w:pPr>
+      <w:r>
+        <w:fldChar w:fldCharType="begin"/>
+      </w:r>
+      <w:r>
+        <w:instrText xml:space="preserve"> HYPERLINK \l "_Toc214216129" </w:instrText>
+      </w:r>
+      <w:r>
+        <w:fldChar w:fldCharType="separate"/>
+      </w:r>
+      <w:r>
+        <w:rPr>
+          <w:rStyle w:val="6"/>
+          <w:rFonts w:ascii="Times New Roman" w:hAnsi="Times New Roman" w:cs="Times New Roman"/>
+          <w:b/>
+          <w:bCs/>
+        </w:rPr>
+        <w:t xml:space="preserve">2.1 </w:t>
+      </w:r>
+      <w:r>
+        <w:rPr>
+          <w:rStyle w:val="6"/>
+          <w:rFonts w:hint="default" w:ascii="Times New Roman" w:hAnsi="Times New Roman" w:cs="Times New Roman"/>
+          <w:b/>
+          <w:bCs/>
+          <w:lang w:val="en-US"/>
+        </w:rPr>
+        <w:t>Sơ đồ DFD</w:t>
+      </w:r>
+      <w:r>
+        <w:tab/>
+      </w:r>
+      <w:r>
+        <w:fldChar w:fldCharType="begin"/>
+      </w:r>
+      <w:r>
+        <w:instrText xml:space="preserve"> PAGEREF _Toc214216129 \h </w:instrText>
+      </w:r>
+      <w:r>
+        <w:fldChar w:fldCharType="separate"/>
+      </w:r>
+      <w:r>
+        <w:t>4</w:t>
+      </w:r>
+      <w:r>
+        <w:fldChar w:fldCharType="end"/>
+      </w:r>
+      <w:r>
+        <w:fldChar w:fldCharType="end"/>
+      </w:r>
+    </w:p>
+    <w:p>
+      <w:pPr>
+        <w:pStyle w:val="11"/>
+        <w:tabs>
+          <w:tab w:val="right" w:leader="dot" w:pos="9395"/>
+        </w:tabs>
+      </w:pPr>
+      <w:r>
+        <w:fldChar w:fldCharType="begin"/>
+      </w:r>
+      <w:r>
+        <w:instrText xml:space="preserve"> HYPERLINK \l "_Toc214216123" </w:instrText>
+      </w:r>
+      <w:r>
+        <w:fldChar w:fldCharType="separate"/>
+      </w:r>
+      <w:r>
+        <w:rPr>
+          <w:rFonts w:hint="default" w:ascii="Times New Roman" w:hAnsi="Times New Roman" w:cs="Times New Roman"/>
+          <w:b/>
+          <w:bCs/>
+          <w:lang w:val="en-US"/>
+        </w:rPr>
+        <w:t>2</w:t>
+      </w:r>
+      <w:r>
+        <w:rPr>
+          <w:rStyle w:val="6"/>
+          <w:rFonts w:hint="default" w:ascii="Times New Roman" w:hAnsi="Times New Roman" w:cs="Times New Roman"/>
+          <w:b/>
+          <w:bCs/>
+          <w:lang w:val="en-US"/>
+        </w:rPr>
+        <w:t>.1.1 Sơ đồ DFD mức 0</w:t>
+      </w:r>
+      <w:r>
+        <w:tab/>
+      </w:r>
+      <w:r>
+        <w:fldChar w:fldCharType="begin"/>
+      </w:r>
+      <w:r>
+        <w:instrText xml:space="preserve"> PAGEREF _Toc214216123 \h </w:instrText>
+      </w:r>
+      <w:r>
+        <w:fldChar w:fldCharType="separate"/>
+      </w:r>
+      <w:r>
+        <w:t>1</w:t>
+      </w:r>
+      <w:r>
+        <w:fldChar w:fldCharType="end"/>
+      </w:r>
+      <w:r>
+        <w:fldChar w:fldCharType="end"/>
+      </w:r>
+    </w:p>
+    <w:p>
+      <w:pPr>
+        <w:pStyle w:val="11"/>
+        <w:tabs>
+          <w:tab w:val="right" w:leader="dot" w:pos="9395"/>
+        </w:tabs>
+      </w:pPr>
+      <w:r>
+        <w:fldChar w:fldCharType="begin"/>
+      </w:r>
+      <w:r>
+        <w:instrText xml:space="preserve"> HYPERLINK \l "_Toc214216123" </w:instrText>
+      </w:r>
+      <w:r>
+        <w:fldChar w:fldCharType="separate"/>
+      </w:r>
+      <w:r>
+        <w:rPr>
+          <w:rStyle w:val="6"/>
+          <w:rFonts w:hint="default" w:ascii="Times New Roman" w:hAnsi="Times New Roman" w:cs="Times New Roman"/>
+          <w:b/>
+          <w:bCs/>
+          <w:lang w:val="en-US"/>
+        </w:rPr>
+        <w:t>2.1.2 Sơ đồ DFD mức 1</w:t>
+      </w:r>
+      <w:r>
+        <w:tab/>
+      </w:r>
+      <w:r>
+        <w:fldChar w:fldCharType="begin"/>
+      </w:r>
+      <w:r>
+        <w:instrText xml:space="preserve"> PAGEREF _Toc214216123 \h </w:instrText>
+      </w:r>
+      <w:r>
+        <w:fldChar w:fldCharType="separate"/>
+      </w:r>
+      <w:r>
+        <w:t>1</w:t>
+      </w:r>
+      <w:r>
+        <w:fldChar w:fldCharType="end"/>
+      </w:r>
+      <w:r>
+        <w:fldChar w:fldCharType="end"/>
+      </w:r>
+    </w:p>
+    <w:p>
+      <w:pPr>
+        <w:pStyle w:val="11"/>
+        <w:tabs>
+          <w:tab w:val="right" w:leader="dot" w:pos="9395"/>
+        </w:tabs>
+      </w:pPr>
+      <w:r>
+        <w:fldChar w:fldCharType="begin"/>
+      </w:r>
+      <w:r>
+        <w:instrText xml:space="preserve"> HYPERLINK \l "_Toc214216123" </w:instrText>
+      </w:r>
+      <w:r>
+        <w:fldChar w:fldCharType="separate"/>
+      </w:r>
+      <w:r>
+        <w:rPr>
+          <w:rFonts w:hint="default" w:ascii="Times New Roman" w:hAnsi="Times New Roman" w:cs="Times New Roman"/>
+          <w:b/>
+          <w:bCs/>
+          <w:lang w:val="en-US"/>
+        </w:rPr>
+        <w:t>2</w:t>
+      </w:r>
+      <w:r>
+        <w:rPr>
+          <w:rStyle w:val="6"/>
+          <w:rFonts w:hint="default" w:ascii="Times New Roman" w:hAnsi="Times New Roman" w:cs="Times New Roman"/>
+          <w:b/>
+          <w:bCs/>
+          <w:lang w:val="en-US"/>
+        </w:rPr>
+        <w:t>.1.3 Sơ đồ DFD mức 2</w:t>
+      </w:r>
+      <w:r>
+        <w:tab/>
+      </w:r>
+      <w:r>
+        <w:fldChar w:fldCharType="begin"/>
+      </w:r>
+      <w:r>
+        <w:instrText xml:space="preserve"> PAGEREF _Toc214216123 \h </w:instrText>
+      </w:r>
+      <w:r>
+        <w:fldChar w:fldCharType="separate"/>
+      </w:r>
+      <w:r>
+        <w:t>1</w:t>
+      </w:r>
+      <w:r>
+        <w:fldChar w:fldCharType="end"/>
+      </w:r>
+      <w:r>
+        <w:fldChar w:fldCharType="end"/>
+      </w:r>
+    </w:p>
+    <w:p>
+      <w:pPr>
+        <w:pStyle w:val="10"/>
+        <w:tabs>
+          <w:tab w:val="right" w:leader="dot" w:pos="9395"/>
+        </w:tabs>
+        <w:rPr>
+          <w:rFonts w:eastAsiaTheme="minorEastAsia"/>
+        </w:rPr>
+      </w:pPr>
+      <w:r>
+        <w:fldChar w:fldCharType="begin"/>
+      </w:r>
+      <w:r>
+        <w:instrText xml:space="preserve"> HYPERLINK \l "_Toc214216130" </w:instrText>
+      </w:r>
+      <w:r>
+        <w:fldChar w:fldCharType="separate"/>
+      </w:r>
+      <w:r>
+        <w:rPr>
+          <w:rStyle w:val="6"/>
+          <w:rFonts w:ascii="Times New Roman" w:hAnsi="Times New Roman" w:cs="Times New Roman"/>
+          <w:b/>
+          <w:bCs/>
+        </w:rPr>
+        <w:t xml:space="preserve">2.2 </w:t>
+      </w:r>
+      <w:r>
+        <w:rPr>
+          <w:rStyle w:val="6"/>
+          <w:rFonts w:hint="default" w:ascii="Times New Roman" w:hAnsi="Times New Roman" w:cs="Times New Roman"/>
+          <w:b/>
+          <w:bCs/>
+          <w:lang w:val="en-US"/>
+        </w:rPr>
+        <w:t>Sơ đồ ERD</w:t>
+      </w:r>
+      <w:r>
+        <w:tab/>
+      </w:r>
+      <w:r>
+        <w:fldChar w:fldCharType="begin"/>
+      </w:r>
+      <w:r>
+        <w:instrText xml:space="preserve"> PAGEREF _Toc214216130 \h </w:instrText>
+      </w:r>
+      <w:r>
+        <w:fldChar w:fldCharType="separate"/>
+      </w:r>
+      <w:r>
+        <w:t>4</w:t>
+      </w:r>
+      <w:r>
+        <w:fldChar w:fldCharType="end"/>
+      </w:r>
+      <w:r>
+        <w:fldChar w:fldCharType="end"/>
+      </w:r>
+    </w:p>
+    <w:p>
+      <w:pPr>
+        <w:pStyle w:val="10"/>
+        <w:tabs>
+          <w:tab w:val="right" w:leader="dot" w:pos="9395"/>
+        </w:tabs>
+        <w:rPr>
+          <w:rFonts w:eastAsiaTheme="minorEastAsia"/>
+        </w:rPr>
+      </w:pPr>
+      <w:r>
+        <w:fldChar w:fldCharType="begin"/>
+      </w:r>
+      <w:r>
+        <w:instrText xml:space="preserve"> HYPERLINK \l "_Toc214216131" </w:instrText>
+      </w:r>
+      <w:r>
+        <w:fldChar w:fldCharType="separate"/>
+      </w:r>
+      <w:r>
+        <w:rPr>
+          <w:rStyle w:val="6"/>
+          <w:rFonts w:ascii="Times New Roman" w:hAnsi="Times New Roman" w:cs="Times New Roman"/>
+          <w:b/>
+          <w:bCs/>
+        </w:rPr>
+        <w:t>2.4 PHÂN TÍCH YÊU CẦU</w:t>
+      </w:r>
+      <w:r>
+        <w:tab/>
+      </w:r>
+      <w:r>
+        <w:fldChar w:fldCharType="begin"/>
+      </w:r>
+      <w:r>
+        <w:instrText xml:space="preserve"> PAGEREF _Toc214216131 \h </w:instrText>
+      </w:r>
+      <w:r>
+        <w:fldChar w:fldCharType="separate"/>
+      </w:r>
+      <w:r>
+        <w:t>5</w:t>
+      </w:r>
+      <w:r>
+        <w:fldChar w:fldCharType="end"/>
+      </w:r>
+      <w:r>
+        <w:fldChar w:fldCharType="end"/>
+      </w:r>
+    </w:p>
+    <w:p>
+      <w:pPr>
+        <w:pStyle w:val="11"/>
+        <w:tabs>
+          <w:tab w:val="right" w:leader="dot" w:pos="9395"/>
+        </w:tabs>
+        <w:rPr>
+          <w:rFonts w:eastAsiaTheme="minorEastAsia"/>
+        </w:rPr>
+      </w:pPr>
+      <w:r>
+        <w:fldChar w:fldCharType="begin"/>
+      </w:r>
+      <w:r>
+        <w:instrText xml:space="preserve"> HYPERLINK \l "_Toc214216132" </w:instrText>
+      </w:r>
+      <w:r>
+        <w:fldChar w:fldCharType="separate"/>
+      </w:r>
+      <w:r>
+        <w:rPr>
+          <w:rStyle w:val="6"/>
+          <w:rFonts w:ascii="Times New Roman" w:hAnsi="Times New Roman" w:cs="Times New Roman"/>
+          <w:b/>
+          <w:bCs/>
+        </w:rPr>
+        <w:t>2.4.1 Các quy trình, nghiệp vụ</w:t>
+      </w:r>
+      <w:r>
+        <w:tab/>
+      </w:r>
+      <w:r>
+        <w:fldChar w:fldCharType="begin"/>
+      </w:r>
+      <w:r>
+        <w:instrText xml:space="preserve"> PAGEREF _Toc214216132 \h </w:instrText>
+      </w:r>
+      <w:r>
+        <w:fldChar w:fldCharType="separate"/>
+      </w:r>
+      <w:r>
+        <w:t>5</w:t>
+      </w:r>
+      <w:r>
+        <w:fldChar w:fldCharType="end"/>
+      </w:r>
+      <w:r>
+        <w:fldChar w:fldCharType="end"/>
+      </w:r>
+    </w:p>
+    <w:p>
+      <w:pPr>
+        <w:pStyle w:val="11"/>
+        <w:tabs>
+          <w:tab w:val="right" w:leader="dot" w:pos="9395"/>
+        </w:tabs>
+        <w:rPr>
+          <w:rFonts w:eastAsiaTheme="minorEastAsia"/>
+        </w:rPr>
+      </w:pPr>
+      <w:r>
+        <w:fldChar w:fldCharType="begin"/>
+      </w:r>
+      <w:r>
+        <w:instrText xml:space="preserve"> HYPERLINK \l "_Toc214216133" </w:instrText>
+      </w:r>
+      <w:r>
+        <w:fldChar w:fldCharType="separate"/>
+      </w:r>
+      <w:r>
+        <w:rPr>
+          <w:rStyle w:val="6"/>
+          <w:rFonts w:ascii="Times New Roman" w:hAnsi="Times New Roman" w:cs="Times New Roman"/>
+          <w:b/>
+          <w:bCs/>
+        </w:rPr>
+        <w:t>2.4.2 Sơ đồ chức năng</w:t>
+      </w:r>
+      <w:r>
+        <w:tab/>
+      </w:r>
+      <w:r>
+        <w:fldChar w:fldCharType="begin"/>
+      </w:r>
+      <w:r>
+        <w:instrText xml:space="preserve"> PAGEREF _Toc214216133 \h </w:instrText>
+      </w:r>
+      <w:r>
+        <w:fldChar w:fldCharType="separate"/>
+      </w:r>
+      <w:r>
+        <w:t>6</w:t>
+      </w:r>
+      <w:r>
+        <w:fldChar w:fldCharType="end"/>
+      </w:r>
+      <w:r>
+        <w:fldChar w:fldCharType="end"/>
+      </w:r>
+    </w:p>
+    <w:p>
+      <w:pPr>
+        <w:pStyle w:val="11"/>
+        <w:tabs>
+          <w:tab w:val="right" w:leader="dot" w:pos="9395"/>
+        </w:tabs>
+        <w:rPr>
+          <w:rFonts w:eastAsiaTheme="minorEastAsia"/>
+        </w:rPr>
+      </w:pPr>
+      <w:r>
+        <w:rPr>
+          <w:rFonts w:ascii="Times New Roman" w:hAnsi="Times New Roman" w:cs="Times New Roman"/>
+          <w:b/>
+          <w:bCs/>
+          <w:sz w:val="36"/>
+          <w:szCs w:val="36"/>
+        </w:rPr>
+        <w:fldChar w:fldCharType="end"/>
+      </w:r>
+    </w:p>
+    <w:p>
+      <w:pPr>
+        <w:rPr>
+          <w:rFonts w:hint="default" w:ascii="Times New Roman" w:hAnsi="Times New Roman" w:cs="Times New Roman"/>
+          <w:b/>
+          <w:bCs/>
+          <w:sz w:val="26"/>
+          <w:szCs w:val="26"/>
+          <w:lang w:val="en-US"/>
+        </w:rPr>
+      </w:pPr>
+      <w:r>
+        <w:rPr>
+          <w:rFonts w:ascii="Times New Roman" w:hAnsi="Times New Roman" w:cs="Times New Roman"/>
+          <w:b/>
+          <w:bCs/>
+          <w:sz w:val="36"/>
+          <w:szCs w:val="36"/>
+        </w:rPr>
+        <w:fldChar w:fldCharType="end"/>
+      </w:r>
+    </w:p>
+    <w:p>
+      <w:pPr>
+        <w:rPr>
+          <w:rFonts w:hint="default" w:ascii="Times New Roman" w:hAnsi="Times New Roman" w:cs="Times New Roman"/>
+          <w:b/>
+          <w:bCs/>
+          <w:sz w:val="22"/>
+          <w:szCs w:val="22"/>
+          <w:lang w:val="en-US"/>
+        </w:rPr>
+      </w:pPr>
+    </w:p>
+    <w:p>
+      <w:pPr>
+        <w:rPr>
+          <w:rFonts w:hint="default" w:ascii="Times New Roman" w:hAnsi="Times New Roman" w:cs="Times New Roman"/>
+          <w:b/>
+          <w:bCs/>
+          <w:sz w:val="26"/>
+          <w:szCs w:val="26"/>
+          <w:lang w:val="en-US"/>
+        </w:rPr>
+      </w:pPr>
+    </w:p>
+    <w:p>
+      <w:pPr>
+        <w:rPr>
+          <w:rFonts w:hint="default" w:ascii="Times New Roman" w:hAnsi="Times New Roman" w:cs="Times New Roman"/>
+          <w:b/>
+          <w:bCs/>
+          <w:sz w:val="26"/>
+          <w:szCs w:val="26"/>
+          <w:lang w:val="en-US"/>
+        </w:rPr>
+      </w:pPr>
+    </w:p>
+    <w:p>
+      <w:pPr>
+        <w:rPr>
+          <w:rFonts w:hint="default" w:ascii="Times New Roman" w:hAnsi="Times New Roman" w:cs="Times New Roman"/>
+          <w:b/>
+          <w:bCs/>
+          <w:sz w:val="26"/>
+          <w:szCs w:val="26"/>
+          <w:lang w:val="en-US"/>
+        </w:rPr>
+      </w:pPr>
+    </w:p>
+    <w:p>
+      <w:pPr>
+        <w:rPr>
+          <w:rFonts w:hint="default" w:ascii="Times New Roman" w:hAnsi="Times New Roman" w:cs="Times New Roman"/>
+          <w:b/>
+          <w:bCs/>
+          <w:sz w:val="26"/>
+          <w:szCs w:val="26"/>
+          <w:lang w:val="en-US"/>
+        </w:rPr>
+      </w:pPr>
+    </w:p>
+    <w:p>
+      <w:pPr>
+        <w:rPr>
+          <w:rFonts w:hint="default" w:ascii="Times New Roman" w:hAnsi="Times New Roman" w:cs="Times New Roman"/>
+          <w:b/>
+          <w:bCs/>
+          <w:sz w:val="26"/>
+          <w:szCs w:val="26"/>
+          <w:lang w:val="en-US"/>
+        </w:rPr>
+      </w:pPr>
+    </w:p>
+    <w:p>
+      <w:pPr>
+        <w:rPr>
+          <w:rFonts w:hint="default" w:ascii="Times New Roman" w:hAnsi="Times New Roman" w:cs="Times New Roman"/>
+          <w:b/>
+          <w:bCs/>
+          <w:sz w:val="26"/>
+          <w:szCs w:val="26"/>
+          <w:lang w:val="en-US"/>
+        </w:rPr>
+      </w:pPr>
+    </w:p>
+    <w:p>
+      <w:pPr>
+        <w:rPr>
+          <w:rFonts w:hint="default" w:ascii="Times New Roman" w:hAnsi="Times New Roman" w:cs="Times New Roman"/>
+          <w:b/>
+          <w:bCs/>
+          <w:sz w:val="26"/>
+          <w:szCs w:val="26"/>
+          <w:lang w:val="en-US"/>
+        </w:rPr>
+      </w:pPr>
+    </w:p>
+    <w:p>
+      <w:pPr>
+        <w:rPr>
+          <w:rFonts w:hint="default" w:ascii="Times New Roman" w:hAnsi="Times New Roman" w:cs="Times New Roman"/>
+          <w:b/>
+          <w:bCs/>
+          <w:sz w:val="26"/>
+          <w:szCs w:val="26"/>
+          <w:lang w:val="en-US"/>
+        </w:rPr>
+      </w:pPr>
+    </w:p>
+    <w:p>
+      <w:pPr>
+        <w:rPr>
+          <w:rFonts w:hint="default" w:ascii="Times New Roman" w:hAnsi="Times New Roman" w:cs="Times New Roman"/>
+          <w:b/>
+          <w:bCs/>
+          <w:sz w:val="26"/>
+          <w:szCs w:val="26"/>
+          <w:lang w:val="en-US"/>
+        </w:rPr>
+      </w:pPr>
+    </w:p>
+    <w:p>
+      <w:pPr>
+        <w:rPr>
+          <w:rFonts w:hint="default" w:ascii="Times New Roman" w:hAnsi="Times New Roman" w:cs="Times New Roman"/>
+          <w:b/>
+          <w:bCs/>
+          <w:sz w:val="26"/>
+          <w:szCs w:val="26"/>
+          <w:lang w:val="en-US"/>
+        </w:rPr>
+      </w:pPr>
+    </w:p>
+    <w:p>
+      <w:pPr>
+        <w:rPr>
+          <w:rFonts w:hint="default" w:ascii="Times New Roman" w:hAnsi="Times New Roman" w:cs="Times New Roman"/>
+          <w:b/>
+          <w:bCs/>
+          <w:sz w:val="26"/>
+          <w:szCs w:val="26"/>
+          <w:lang w:val="en-US"/>
+        </w:rPr>
+      </w:pPr>
+    </w:p>
+    <w:p>
+      <w:pPr>
+        <w:rPr>
+          <w:rFonts w:hint="default" w:ascii="Times New Roman" w:hAnsi="Times New Roman" w:cs="Times New Roman"/>
+          <w:b/>
+          <w:bCs/>
+          <w:sz w:val="26"/>
+          <w:szCs w:val="26"/>
+          <w:lang w:val="en-US"/>
+        </w:rPr>
+      </w:pPr>
     </w:p>
     <w:p>
       <w:pPr>
@@ -1083,7 +2503,7 @@
       </w:r>
       <w:r>
         <w:rPr>
-          <w:rStyle w:val="7"/>
+          <w:rStyle w:val="8"/>
           <w:rFonts w:hint="default" w:ascii="Times New Roman" w:hAnsi="Times New Roman" w:cs="Times New Roman"/>
           <w:sz w:val="26"/>
           <w:szCs w:val="26"/>
@@ -1246,7 +2666,7 @@
       </w:r>
       <w:r>
         <w:rPr>
-          <w:rStyle w:val="7"/>
+          <w:rStyle w:val="8"/>
           <w:rFonts w:hint="default" w:ascii="Times New Roman" w:hAnsi="Times New Roman" w:cs="Times New Roman"/>
           <w:sz w:val="26"/>
           <w:szCs w:val="26"/>
@@ -1334,7 +2754,7 @@
       </w:r>
       <w:r>
         <w:rPr>
-          <w:rStyle w:val="7"/>
+          <w:rStyle w:val="8"/>
           <w:rFonts w:hint="default" w:ascii="Times New Roman" w:hAnsi="Times New Roman" w:cs="Times New Roman"/>
           <w:sz w:val="26"/>
           <w:szCs w:val="26"/>
@@ -1421,7 +2841,7 @@
       </w:r>
       <w:r>
         <w:rPr>
-          <w:rStyle w:val="7"/>
+          <w:rStyle w:val="8"/>
           <w:rFonts w:hint="default" w:ascii="Times New Roman" w:hAnsi="Times New Roman" w:cs="Times New Roman"/>
           <w:sz w:val="26"/>
           <w:szCs w:val="26"/>
@@ -1458,7 +2878,7 @@
       </w:r>
       <w:r>
         <w:rPr>
-          <w:rStyle w:val="7"/>
+          <w:rStyle w:val="8"/>
           <w:rFonts w:hint="default" w:ascii="Times New Roman" w:hAnsi="Times New Roman" w:cs="Times New Roman"/>
           <w:sz w:val="26"/>
           <w:szCs w:val="26"/>
@@ -1500,7 +2920,7 @@
       </w:r>
       <w:r>
         <w:rPr>
-          <w:rStyle w:val="7"/>
+          <w:rStyle w:val="8"/>
           <w:rFonts w:hint="default" w:ascii="Times New Roman" w:hAnsi="Times New Roman" w:cs="Times New Roman"/>
           <w:sz w:val="26"/>
           <w:szCs w:val="26"/>
@@ -2845,7 +4265,7 @@
     </w:p>
     <w:p>
       <w:pPr>
-        <w:pStyle w:val="6"/>
+        <w:pStyle w:val="7"/>
         <w:keepNext w:val="0"/>
         <w:keepLines w:val="0"/>
         <w:widowControl/>
@@ -2903,7 +4323,7 @@
     </w:p>
     <w:p>
       <w:pPr>
-        <w:pStyle w:val="6"/>
+        <w:pStyle w:val="7"/>
         <w:keepNext w:val="0"/>
         <w:keepLines w:val="0"/>
         <w:widowControl/>
@@ -2937,7 +4357,7 @@
     </w:p>
     <w:p>
       <w:pPr>
-        <w:pStyle w:val="6"/>
+        <w:pStyle w:val="7"/>
         <w:keepNext w:val="0"/>
         <w:keepLines w:val="0"/>
         <w:widowControl/>
@@ -2970,7 +4390,7 @@
     </w:p>
     <w:p>
       <w:pPr>
-        <w:pStyle w:val="6"/>
+        <w:pStyle w:val="7"/>
         <w:keepNext w:val="0"/>
         <w:keepLines w:val="0"/>
         <w:widowControl/>
@@ -3000,7 +4420,7 @@
     </w:p>
     <w:p>
       <w:pPr>
-        <w:pStyle w:val="6"/>
+        <w:pStyle w:val="7"/>
         <w:keepNext w:val="0"/>
         <w:keepLines w:val="0"/>
         <w:widowControl/>
@@ -3034,7 +4454,7 @@
     </w:p>
     <w:p>
       <w:pPr>
-        <w:pStyle w:val="6"/>
+        <w:pStyle w:val="7"/>
         <w:keepNext w:val="0"/>
         <w:keepLines w:val="0"/>
         <w:widowControl/>
@@ -3117,7 +4537,7 @@
     </w:p>
     <w:p>
       <w:pPr>
-        <w:pStyle w:val="6"/>
+        <w:pStyle w:val="7"/>
         <w:keepNext w:val="0"/>
         <w:keepLines w:val="0"/>
         <w:widowControl/>
@@ -3137,7 +4557,7 @@
     </w:p>
     <w:p>
       <w:pPr>
-        <w:pStyle w:val="6"/>
+        <w:pStyle w:val="7"/>
         <w:keepNext w:val="0"/>
         <w:keepLines w:val="0"/>
         <w:widowControl/>
@@ -3165,7 +4585,7 @@
       </w:r>
       <w:r>
         <w:rPr>
-          <w:rStyle w:val="7"/>
+          <w:rStyle w:val="8"/>
           <w:sz w:val="26"/>
           <w:szCs w:val="26"/>
         </w:rPr>
@@ -3181,7 +4601,7 @@
     </w:p>
     <w:p>
       <w:pPr>
-        <w:pStyle w:val="6"/>
+        <w:pStyle w:val="7"/>
         <w:keepNext w:val="0"/>
         <w:keepLines w:val="0"/>
         <w:widowControl/>
@@ -3209,7 +4629,7 @@
       </w:r>
       <w:r>
         <w:rPr>
-          <w:rStyle w:val="7"/>
+          <w:rStyle w:val="8"/>
           <w:sz w:val="26"/>
           <w:szCs w:val="26"/>
         </w:rPr>
@@ -3242,7 +4662,7 @@
     </w:p>
     <w:p>
       <w:pPr>
-        <w:pStyle w:val="6"/>
+        <w:pStyle w:val="7"/>
         <w:keepNext w:val="0"/>
         <w:keepLines w:val="0"/>
         <w:widowControl/>
@@ -3278,7 +4698,7 @@
     </w:p>
     <w:p>
       <w:pPr>
-        <w:pStyle w:val="6"/>
+        <w:pStyle w:val="7"/>
         <w:keepNext w:val="0"/>
         <w:keepLines w:val="0"/>
         <w:widowControl/>
@@ -3314,7 +4734,7 @@
     </w:p>
     <w:p>
       <w:pPr>
-        <w:pStyle w:val="6"/>
+        <w:pStyle w:val="7"/>
         <w:keepNext w:val="0"/>
         <w:keepLines w:val="0"/>
         <w:widowControl/>
@@ -3350,7 +4770,7 @@
     </w:p>
     <w:p>
       <w:pPr>
-        <w:pStyle w:val="6"/>
+        <w:pStyle w:val="7"/>
         <w:keepNext w:val="0"/>
         <w:keepLines w:val="0"/>
         <w:widowControl/>
@@ -3386,7 +4806,7 @@
     </w:p>
     <w:p>
       <w:pPr>
-        <w:pStyle w:val="6"/>
+        <w:pStyle w:val="7"/>
         <w:keepNext w:val="0"/>
         <w:keepLines w:val="0"/>
         <w:widowControl/>
@@ -3470,7 +4890,7 @@
     </w:p>
     <w:p>
       <w:pPr>
-        <w:pStyle w:val="6"/>
+        <w:pStyle w:val="7"/>
         <w:keepNext w:val="0"/>
         <w:keepLines w:val="0"/>
         <w:widowControl/>
@@ -3547,7 +4967,7 @@
     </w:p>
     <w:p>
       <w:pPr>
-        <w:pStyle w:val="6"/>
+        <w:pStyle w:val="7"/>
         <w:keepNext w:val="0"/>
         <w:keepLines w:val="0"/>
         <w:widowControl/>
@@ -3624,7 +5044,7 @@
     </w:p>
     <w:p>
       <w:pPr>
-        <w:pStyle w:val="6"/>
+        <w:pStyle w:val="7"/>
         <w:keepNext w:val="0"/>
         <w:keepLines w:val="0"/>
         <w:widowControl/>
@@ -3701,7 +5121,7 @@
     </w:p>
     <w:p>
       <w:pPr>
-        <w:pStyle w:val="6"/>
+        <w:pStyle w:val="7"/>
         <w:keepNext w:val="0"/>
         <w:keepLines w:val="0"/>
         <w:widowControl/>
@@ -3786,7 +5206,7 @@
     </w:p>
     <w:p>
       <w:pPr>
-        <w:pStyle w:val="6"/>
+        <w:pStyle w:val="7"/>
         <w:keepNext w:val="0"/>
         <w:keepLines w:val="0"/>
         <w:widowControl/>
@@ -3821,7 +5241,7 @@
       </w:r>
       <w:r>
         <w:rPr>
-          <w:rStyle w:val="7"/>
+          <w:rStyle w:val="8"/>
           <w:b w:val="0"/>
           <w:bCs w:val="0"/>
         </w:rPr>
@@ -3837,7 +5257,7 @@
     </w:p>
     <w:p>
       <w:pPr>
-        <w:pStyle w:val="6"/>
+        <w:pStyle w:val="7"/>
         <w:keepNext w:val="0"/>
         <w:keepLines w:val="0"/>
         <w:widowControl/>
@@ -3872,7 +5292,7 @@
       </w:r>
       <w:r>
         <w:rPr>
-          <w:rStyle w:val="7"/>
+          <w:rStyle w:val="8"/>
           <w:b w:val="0"/>
           <w:bCs w:val="0"/>
         </w:rPr>
@@ -3887,7 +5307,7 @@
       </w:r>
       <w:r>
         <w:rPr>
-          <w:rStyle w:val="7"/>
+          <w:rStyle w:val="8"/>
           <w:b w:val="0"/>
           <w:bCs w:val="0"/>
         </w:rPr>
@@ -3903,13 +5323,13 @@
     </w:p>
     <w:p>
       <w:pPr>
-        <w:pStyle w:val="6"/>
+        <w:pStyle w:val="7"/>
         <w:keepNext w:val="0"/>
         <w:keepLines w:val="0"/>
         <w:widowControl/>
         <w:suppressLineNumbers w:val="0"/>
         <w:rPr>
-          <w:rStyle w:val="7"/>
+          <w:rStyle w:val="8"/>
           <w:rFonts w:hint="default"/>
           <w:b w:val="0"/>
           <w:bCs w:val="0"/>
@@ -3925,7 +5345,7 @@
       </w:r>
       <w:r>
         <w:rPr>
-          <w:rStyle w:val="7"/>
+          <w:rStyle w:val="8"/>
           <w:b w:val="0"/>
           <w:bCs w:val="0"/>
         </w:rPr>
@@ -3933,7 +5353,7 @@
       </w:r>
       <w:r>
         <w:rPr>
-          <w:rStyle w:val="7"/>
+          <w:rStyle w:val="8"/>
           <w:rFonts w:hint="default"/>
           <w:b w:val="0"/>
           <w:bCs w:val="0"/>
@@ -3944,7 +5364,7 @@
     </w:p>
     <w:p>
       <w:pPr>
-        <w:pStyle w:val="6"/>
+        <w:pStyle w:val="7"/>
         <w:keepNext w:val="0"/>
         <w:keepLines w:val="0"/>
         <w:widowControl/>
@@ -3963,7 +5383,7 @@
       </w:r>
       <w:r>
         <w:rPr>
-          <w:rStyle w:val="7"/>
+          <w:rStyle w:val="8"/>
           <w:b w:val="0"/>
           <w:bCs w:val="0"/>
         </w:rPr>
@@ -3979,7 +5399,7 @@
     </w:p>
     <w:p>
       <w:pPr>
-        <w:pStyle w:val="6"/>
+        <w:pStyle w:val="7"/>
         <w:keepNext w:val="0"/>
         <w:keepLines w:val="0"/>
         <w:widowControl/>
@@ -3992,7 +5412,7 @@
     </w:p>
     <w:p>
       <w:pPr>
-        <w:pStyle w:val="6"/>
+        <w:pStyle w:val="7"/>
         <w:keepNext w:val="0"/>
         <w:keepLines w:val="0"/>
         <w:widowControl/>
@@ -4276,7 +5696,6 @@
         </w:rPr>
       </w:pPr>
     </w:p>
-    <w:bookmarkEnd w:id="0"/>
     <w:sectPr>
       <w:pgSz w:w="11906" w:h="16838"/>
       <w:pgMar w:top="1440" w:right="1800" w:bottom="1440" w:left="1800" w:header="720" w:footer="720" w:gutter="0"/>
@@ -4543,9 +5962,9 @@
     <w:lsdException w:unhideWhenUsed="0" w:uiPriority="0" w:semiHidden="0" w:name="index 7"/>
     <w:lsdException w:unhideWhenUsed="0" w:uiPriority="0" w:semiHidden="0" w:name="index 8"/>
     <w:lsdException w:unhideWhenUsed="0" w:uiPriority="0" w:semiHidden="0" w:name="index 9"/>
-    <w:lsdException w:unhideWhenUsed="0" w:uiPriority="0" w:semiHidden="0" w:name="toc 1"/>
-    <w:lsdException w:unhideWhenUsed="0" w:uiPriority="0" w:semiHidden="0" w:name="toc 2"/>
-    <w:lsdException w:unhideWhenUsed="0" w:uiPriority="0" w:semiHidden="0" w:name="toc 3"/>
+    <w:lsdException w:qFormat="1" w:uiPriority="39" w:semiHidden="0" w:name="toc 1"/>
+    <w:lsdException w:qFormat="1" w:uiPriority="39" w:semiHidden="0" w:name="toc 2"/>
+    <w:lsdException w:qFormat="1" w:uiPriority="39" w:semiHidden="0" w:name="toc 3"/>
     <w:lsdException w:unhideWhenUsed="0" w:uiPriority="0" w:semiHidden="0" w:name="toc 4"/>
     <w:lsdException w:unhideWhenUsed="0" w:uiPriority="0" w:semiHidden="0" w:name="toc 5"/>
     <w:lsdException w:unhideWhenUsed="0" w:uiPriority="0" w:semiHidden="0" w:name="toc 6"/>
@@ -4609,7 +6028,7 @@
     <w:lsdException w:unhideWhenUsed="0" w:uiPriority="0" w:semiHidden="0" w:name="Body Text Indent 2"/>
     <w:lsdException w:unhideWhenUsed="0" w:uiPriority="0" w:semiHidden="0" w:name="Body Text Indent 3"/>
     <w:lsdException w:unhideWhenUsed="0" w:uiPriority="0" w:semiHidden="0" w:name="Block Text"/>
-    <w:lsdException w:unhideWhenUsed="0" w:uiPriority="0" w:semiHidden="0" w:name="Hyperlink"/>
+    <w:lsdException w:qFormat="1" w:uiPriority="99" w:semiHidden="0" w:name="Hyperlink"/>
     <w:lsdException w:unhideWhenUsed="0" w:uiPriority="0" w:semiHidden="0" w:name="FollowedHyperlink"/>
     <w:lsdException w:qFormat="1" w:unhideWhenUsed="0" w:uiPriority="0" w:semiHidden="0" w:name="Strong"/>
     <w:lsdException w:qFormat="1" w:unhideWhenUsed="0" w:uiPriority="0" w:semiHidden="0" w:name="Emphasis"/>
@@ -4849,7 +6268,23 @@
       </w:tblCellMar>
     </w:tblPr>
   </w:style>
-  <w:style w:type="paragraph" w:styleId="6">
+  <w:style w:type="character" w:styleId="6">
+    <w:name w:val="Hyperlink"/>
+    <w:basedOn w:val="4"/>
+    <w:unhideWhenUsed/>
+    <w:qFormat/>
+    <w:uiPriority w:val="99"/>
+    <w:rPr>
+      <w:color w:val="0563C1" w:themeColor="hyperlink"/>
+      <w:u w:val="single"/>
+      <w14:textFill>
+        <w14:solidFill>
+          <w14:schemeClr w14:val="hlink"/>
+        </w14:solidFill>
+      </w14:textFill>
+    </w:rPr>
+  </w:style>
+  <w:style w:type="paragraph" w:styleId="7">
     <w:name w:val="Normal (Web)"/>
     <w:qFormat/>
     <w:uiPriority w:val="0"/>
@@ -4866,7 +6301,7 @@
       <w:lang w:val="en-US" w:eastAsia="zh-CN" w:bidi="ar"/>
     </w:rPr>
   </w:style>
-  <w:style w:type="character" w:styleId="7">
+  <w:style w:type="character" w:styleId="8">
     <w:name w:val="Strong"/>
     <w:basedOn w:val="4"/>
     <w:qFormat/>
@@ -4875,6 +6310,41 @@
       <w:b/>
       <w:bCs/>
     </w:rPr>
+  </w:style>
+  <w:style w:type="paragraph" w:styleId="9">
+    <w:name w:val="toc 1"/>
+    <w:basedOn w:val="1"/>
+    <w:next w:val="1"/>
+    <w:unhideWhenUsed/>
+    <w:qFormat/>
+    <w:uiPriority w:val="39"/>
+    <w:pPr>
+      <w:spacing w:after="100"/>
+    </w:pPr>
+  </w:style>
+  <w:style w:type="paragraph" w:styleId="10">
+    <w:name w:val="toc 2"/>
+    <w:basedOn w:val="1"/>
+    <w:next w:val="1"/>
+    <w:unhideWhenUsed/>
+    <w:qFormat/>
+    <w:uiPriority w:val="39"/>
+    <w:pPr>
+      <w:spacing w:after="100"/>
+      <w:ind w:left="240"/>
+    </w:pPr>
+  </w:style>
+  <w:style w:type="paragraph" w:styleId="11">
+    <w:name w:val="toc 3"/>
+    <w:basedOn w:val="1"/>
+    <w:next w:val="1"/>
+    <w:unhideWhenUsed/>
+    <w:qFormat/>
+    <w:uiPriority w:val="39"/>
+    <w:pPr>
+      <w:spacing w:after="100"/>
+      <w:ind w:left="480"/>
+    </w:pPr>
   </w:style>
 </w:styles>
 </file>

</xml_diff>